<commit_message>
done 1-3 of hw2
</commit_message>
<xml_diff>
--- a/hw/hw2.docx
+++ b/hw/hw2.docx
@@ -1590,6 +1590,53 @@
     <w:p>
       <w:pPr>
         <w:pStyle w:val="Default"/>
+        <w:ind w:firstLine="720"/>
+        <w:rPr>
+          <w:rFonts w:ascii="Courier New" w:hAnsi="Courier New" w:cs="Courier New"/>
+        </w:rPr>
+      </w:pPr>
+      <w:r>
+        <w:rPr>
+          <w:rFonts w:ascii="Courier New" w:hAnsi="Courier New" w:cs="Courier New"/>
+        </w:rPr>
+        <w:pict>
+          <v:shapetype id="_x0000_t75" coordsize="21600,21600" o:spt="75" o:preferrelative="t" path="m@4@5l@4@11@9@11@9@5xe" filled="f" stroked="f">
+            <v:stroke joinstyle="miter"/>
+            <v:formulas>
+              <v:f eqn="if lineDrawn pixelLineWidth 0"/>
+              <v:f eqn="sum @0 1 0"/>
+              <v:f eqn="sum 0 0 @1"/>
+              <v:f eqn="prod @2 1 2"/>
+              <v:f eqn="prod @3 21600 pixelWidth"/>
+              <v:f eqn="prod @3 21600 pixelHeight"/>
+              <v:f eqn="sum @0 0 1"/>
+              <v:f eqn="prod @6 1 2"/>
+              <v:f eqn="prod @7 21600 pixelWidth"/>
+              <v:f eqn="sum @8 21600 0"/>
+              <v:f eqn="prod @7 21600 pixelHeight"/>
+              <v:f eqn="sum @10 21600 0"/>
+            </v:formulas>
+            <v:path o:extrusionok="f" gradientshapeok="t" o:connecttype="rect"/>
+            <o:lock v:ext="edit" aspectratio="t"/>
+          </v:shapetype>
+          <v:shape id="_x0000_i1025" type="#_x0000_t75" style="width:313.1pt;height:99.65pt">
+            <v:imagedata r:id="rId7" o:title="hw2-3-1"/>
+          </v:shape>
+        </w:pict>
+      </w:r>
+    </w:p>
+    <w:p>
+      <w:pPr>
+        <w:pStyle w:val="Default"/>
+        <w:ind w:firstLine="720"/>
+        <w:rPr>
+          <w:rFonts w:ascii="Courier New" w:hAnsi="Courier New" w:cs="Courier New"/>
+        </w:rPr>
+      </w:pPr>
+    </w:p>
+    <w:p>
+      <w:pPr>
+        <w:pStyle w:val="Default"/>
         <w:numPr>
           <w:ilvl w:val="0"/>
           <w:numId w:val="3"/>
@@ -1609,6 +1656,324 @@
     <w:p>
       <w:pPr>
         <w:pStyle w:val="Default"/>
+        <w:ind w:left="720"/>
+        <w:rPr>
+          <w:rFonts w:ascii="Cambria Math" w:hAnsi="Cambria Math"/>
+          <w:b/>
+        </w:rPr>
+      </w:pPr>
+      <w:r>
+        <w:rPr>
+          <w:rFonts w:ascii="Cambria Math" w:hAnsi="Cambria Math"/>
+          <w:b/>
+          <w:u w:val="single"/>
+        </w:rPr>
+        <w:t>2n – 1</w:t>
+      </w:r>
+      <w:r>
+        <w:rPr>
+          <w:rFonts w:ascii="Cambria Math" w:hAnsi="Cambria Math"/>
+          <w:b/>
+        </w:rPr>
+        <w:t>, where n &gt;= 1</w:t>
+      </w:r>
+    </w:p>
+    <w:p>
+      <w:pPr>
+        <w:pStyle w:val="Default"/>
+        <w:ind w:left="720"/>
+        <w:rPr>
+          <w:rFonts w:ascii="Cambria Math" w:hAnsi="Cambria Math"/>
+          <w:b/>
+        </w:rPr>
+      </w:pPr>
+      <w:r>
+        <w:rPr>
+          <w:rFonts w:ascii="Cambria Math" w:hAnsi="Cambria Math"/>
+          <w:b/>
+        </w:rPr>
+        <w:t>This works assumin</w:t>
+      </w:r>
+      <w:r>
+        <w:rPr>
+          <w:rFonts w:ascii="Cambria Math" w:hAnsi="Cambria Math"/>
+          <w:b/>
+        </w:rPr>
+        <w:t xml:space="preserve">g we are using integer division, i.e.: </w:t>
+      </w:r>
+      <w:r>
+        <w:rPr>
+          <w:rFonts w:ascii="Cambria Math" w:hAnsi="Cambria Math"/>
+          <w:b/>
+        </w:rPr>
+        <w:t>7/2 = 3</w:t>
+      </w:r>
+      <w:r>
+        <w:rPr>
+          <w:rFonts w:ascii="Cambria Math" w:hAnsi="Cambria Math"/>
+          <w:b/>
+        </w:rPr>
+        <w:t xml:space="preserve"> (not 4 or 3.5)</w:t>
+      </w:r>
+    </w:p>
+    <w:p>
+      <w:pPr>
+        <w:pStyle w:val="Default"/>
+        <w:ind w:left="720"/>
+        <w:rPr>
+          <w:rFonts w:ascii="Cambria Math" w:hAnsi="Cambria Math"/>
+          <w:b/>
+        </w:rPr>
+      </w:pPr>
+      <w:r>
+        <w:rPr>
+          <w:rFonts w:ascii="Cambria Math" w:hAnsi="Cambria Math"/>
+          <w:b/>
+        </w:rPr>
+        <w:t>Otherwise, we need to u</w:t>
+      </w:r>
+      <w:r>
+        <w:rPr>
+          <w:rFonts w:ascii="Cambria Math" w:hAnsi="Cambria Math"/>
+          <w:b/>
+        </w:rPr>
+        <w:t xml:space="preserve">se logarithms for the equation:  </w:t>
+      </w:r>
+      <w:r>
+        <w:rPr>
+          <w:rFonts w:ascii="Cambria Math" w:hAnsi="Cambria Math"/>
+          <w:b/>
+          <w:u w:val="single"/>
+        </w:rPr>
+        <w:t>2</w:t>
+      </w:r>
+      <w:r>
+        <w:rPr>
+          <w:rFonts w:ascii="Cambria Math" w:hAnsi="Cambria Math"/>
+          <w:b/>
+          <w:u w:val="single"/>
+          <w:vertAlign w:val="superscript"/>
+        </w:rPr>
+        <w:t>log</w:t>
+      </w:r>
+      <w:r>
+        <w:rPr>
+          <w:rFonts w:ascii="Cambria Math" w:hAnsi="Cambria Math"/>
+          <w:b/>
+          <w:u w:val="single"/>
+          <w:vertAlign w:val="subscript"/>
+        </w:rPr>
+        <w:t>2</w:t>
+      </w:r>
+      <w:r>
+        <w:rPr>
+          <w:rFonts w:ascii="Cambria Math" w:hAnsi="Cambria Math"/>
+          <w:b/>
+          <w:u w:val="single"/>
+          <w:vertAlign w:val="superscript"/>
+        </w:rPr>
+        <w:t>n+</w:t>
+      </w:r>
+      <w:proofErr w:type="gramStart"/>
+      <w:r>
+        <w:rPr>
+          <w:rFonts w:ascii="Cambria Math" w:hAnsi="Cambria Math"/>
+          <w:b/>
+          <w:u w:val="single"/>
+          <w:vertAlign w:val="superscript"/>
+        </w:rPr>
+        <w:t>1</w:t>
+      </w:r>
+      <w:proofErr w:type="gramEnd"/>
+      <w:r>
+        <w:rPr>
+          <w:rFonts w:ascii="Cambria Math" w:hAnsi="Cambria Math"/>
+          <w:b/>
+          <w:u w:val="single"/>
+        </w:rPr>
+        <w:t xml:space="preserve"> </w:t>
+      </w:r>
+      <w:r>
+        <w:rPr>
+          <w:rFonts w:ascii="Cambria Math" w:hAnsi="Cambria Math"/>
+          <w:b/>
+          <w:u w:val="single"/>
+        </w:rPr>
+        <w:t>–</w:t>
+      </w:r>
+      <w:r>
+        <w:rPr>
+          <w:rFonts w:ascii="Cambria Math" w:hAnsi="Cambria Math"/>
+          <w:b/>
+          <w:u w:val="single"/>
+        </w:rPr>
+        <w:t xml:space="preserve"> 1</w:t>
+      </w:r>
+    </w:p>
+    <w:p>
+      <w:pPr>
+        <w:pStyle w:val="Default"/>
+        <w:ind w:left="720"/>
+        <w:rPr>
+          <w:rFonts w:ascii="Cambria Math" w:hAnsi="Cambria Math"/>
+          <w:b/>
+        </w:rPr>
+      </w:pPr>
+      <w:r>
+        <w:rPr>
+          <w:rFonts w:ascii="Cambria Math" w:hAnsi="Cambria Math"/>
+          <w:b/>
+        </w:rPr>
+        <w:t>Test with n=8: 2</w:t>
+      </w:r>
+      <w:r>
+        <w:rPr>
+          <w:rFonts w:ascii="Cambria Math" w:hAnsi="Cambria Math"/>
+          <w:b/>
+          <w:vertAlign w:val="superscript"/>
+        </w:rPr>
+        <w:t>log</w:t>
+      </w:r>
+      <w:r>
+        <w:rPr>
+          <w:rFonts w:ascii="Cambria Math" w:hAnsi="Cambria Math"/>
+          <w:b/>
+          <w:vertAlign w:val="subscript"/>
+        </w:rPr>
+        <w:t>2</w:t>
+      </w:r>
+      <w:r>
+        <w:rPr>
+          <w:rFonts w:ascii="Cambria Math" w:hAnsi="Cambria Math"/>
+          <w:b/>
+          <w:vertAlign w:val="superscript"/>
+        </w:rPr>
+        <w:t>n+1</w:t>
+      </w:r>
+      <w:r>
+        <w:rPr>
+          <w:rFonts w:ascii="Cambria Math" w:hAnsi="Cambria Math"/>
+          <w:b/>
+          <w:vertAlign w:val="subscript"/>
+        </w:rPr>
+        <w:t xml:space="preserve"> </w:t>
+      </w:r>
+      <w:r>
+        <w:rPr>
+          <w:rFonts w:ascii="Cambria Math" w:hAnsi="Cambria Math"/>
+          <w:b/>
+        </w:rPr>
+        <w:t>– 1 = 2</w:t>
+      </w:r>
+      <w:r>
+        <w:rPr>
+          <w:rFonts w:ascii="Cambria Math" w:hAnsi="Cambria Math"/>
+          <w:b/>
+          <w:vertAlign w:val="superscript"/>
+        </w:rPr>
+        <w:t>log</w:t>
+      </w:r>
+      <w:r>
+        <w:rPr>
+          <w:rFonts w:ascii="Cambria Math" w:hAnsi="Cambria Math"/>
+          <w:b/>
+          <w:vertAlign w:val="subscript"/>
+        </w:rPr>
+        <w:t>2</w:t>
+      </w:r>
+      <w:r>
+        <w:rPr>
+          <w:rFonts w:ascii="Cambria Math" w:hAnsi="Cambria Math"/>
+          <w:b/>
+          <w:vertAlign w:val="superscript"/>
+        </w:rPr>
+        <w:t>8 + 1</w:t>
+      </w:r>
+      <w:r>
+        <w:rPr>
+          <w:rFonts w:ascii="Cambria Math" w:hAnsi="Cambria Math"/>
+          <w:b/>
+          <w:vertAlign w:val="subscript"/>
+        </w:rPr>
+        <w:t xml:space="preserve"> </w:t>
+      </w:r>
+      <w:r>
+        <w:rPr>
+          <w:rFonts w:ascii="Cambria Math" w:hAnsi="Cambria Math"/>
+          <w:b/>
+        </w:rPr>
+        <w:t>– 1 = 2</w:t>
+      </w:r>
+      <w:r>
+        <w:rPr>
+          <w:rFonts w:ascii="Cambria Math" w:hAnsi="Cambria Math"/>
+          <w:b/>
+          <w:vertAlign w:val="superscript"/>
+        </w:rPr>
+        <w:t>3+1</w:t>
+      </w:r>
+      <w:r>
+        <w:rPr>
+          <w:rFonts w:ascii="Cambria Math" w:hAnsi="Cambria Math"/>
+          <w:b/>
+        </w:rPr>
+        <w:t xml:space="preserve"> – 1 = 2</w:t>
+      </w:r>
+      <w:r>
+        <w:rPr>
+          <w:rFonts w:ascii="Cambria Math" w:hAnsi="Cambria Math"/>
+          <w:b/>
+          <w:vertAlign w:val="superscript"/>
+        </w:rPr>
+        <w:t>4</w:t>
+      </w:r>
+      <w:r>
+        <w:rPr>
+          <w:rFonts w:ascii="Cambria Math" w:hAnsi="Cambria Math"/>
+          <w:b/>
+        </w:rPr>
+        <w:t xml:space="preserve"> – 1 = 16 -1 = 15</w:t>
+      </w:r>
+    </w:p>
+    <w:p>
+      <w:pPr>
+        <w:pStyle w:val="Default"/>
+        <w:ind w:left="720"/>
+        <w:rPr>
+          <w:rFonts w:ascii="Cambria Math" w:hAnsi="Cambria Math"/>
+          <w:b/>
+        </w:rPr>
+      </w:pPr>
+      <w:proofErr w:type="gramStart"/>
+      <w:r>
+        <w:rPr>
+          <w:rFonts w:ascii="Cambria Math" w:hAnsi="Cambria Math"/>
+          <w:b/>
+        </w:rPr>
+        <w:t>or</w:t>
+      </w:r>
+      <w:proofErr w:type="gramEnd"/>
+      <w:r>
+        <w:rPr>
+          <w:rFonts w:ascii="Cambria Math" w:hAnsi="Cambria Math"/>
+          <w:b/>
+        </w:rPr>
+        <w:t>… 2(8) – 1 = 16 -1 = 15</w:t>
+      </w:r>
+    </w:p>
+    <w:p>
+      <w:pPr>
+        <w:pStyle w:val="Default"/>
+        <w:ind w:left="720"/>
+        <w:rPr>
+          <w:rFonts w:ascii="Cambria Math" w:hAnsi="Cambria Math"/>
+          <w:b/>
+        </w:rPr>
+      </w:pPr>
+    </w:p>
+    <w:p>
+      <w:pPr>
+        <w:pStyle w:val="Default"/>
         <w:numPr>
           <w:ilvl w:val="0"/>
           <w:numId w:val="3"/>
@@ -1640,6 +2005,117 @@
     <w:p>
       <w:pPr>
         <w:pStyle w:val="Default"/>
+        <w:spacing w:before="240" w:after="285"/>
+        <w:ind w:left="720"/>
+        <w:rPr>
+          <w:rFonts w:ascii="Cambria Math" w:hAnsi="Cambria Math"/>
+          <w:b/>
+        </w:rPr>
+      </w:pPr>
+      <w:proofErr w:type="gramStart"/>
+      <w:r>
+        <w:rPr>
+          <w:rFonts w:ascii="Cambria Math" w:hAnsi="Cambria Math"/>
+          <w:b/>
+        </w:rPr>
+        <w:t>T(</w:t>
+      </w:r>
+      <w:proofErr w:type="gramEnd"/>
+      <w:r>
+        <w:rPr>
+          <w:rFonts w:ascii="Cambria Math" w:hAnsi="Cambria Math"/>
+          <w:b/>
+        </w:rPr>
+        <w:t xml:space="preserve">n) = 2*T(n/2) + 1 … with master </w:t>
+      </w:r>
+      <w:proofErr w:type="spellStart"/>
+      <w:r>
+        <w:rPr>
+          <w:rFonts w:ascii="Cambria Math" w:hAnsi="Cambria Math"/>
+          <w:b/>
+        </w:rPr>
+        <w:t>thm</w:t>
+      </w:r>
+      <w:proofErr w:type="spellEnd"/>
+      <w:r>
+        <w:rPr>
+          <w:rFonts w:ascii="Cambria Math" w:hAnsi="Cambria Math"/>
+          <w:b/>
+        </w:rPr>
+        <w:t xml:space="preserve">, a=2, b=2, f(n) = 1 … = </w:t>
+      </w:r>
+      <w:r>
+        <w:rPr>
+          <w:rFonts w:ascii="Cambria Math" w:hAnsi="Cambria Math"/>
+          <w:b/>
+        </w:rPr>
+        <w:t>Θ</w:t>
+      </w:r>
+      <w:r>
+        <w:rPr>
+          <w:rFonts w:ascii="Cambria Math" w:hAnsi="Cambria Math"/>
+          <w:b/>
+        </w:rPr>
+        <w:t>(n</w:t>
+      </w:r>
+      <w:r>
+        <w:rPr>
+          <w:rFonts w:ascii="Cambria Math" w:hAnsi="Cambria Math"/>
+          <w:b/>
+          <w:vertAlign w:val="superscript"/>
+        </w:rPr>
+        <w:t>log</w:t>
+      </w:r>
+      <w:r>
+        <w:rPr>
+          <w:rFonts w:ascii="Cambria Math" w:hAnsi="Cambria Math"/>
+          <w:b/>
+          <w:vertAlign w:val="subscript"/>
+        </w:rPr>
+        <w:t>2</w:t>
+      </w:r>
+      <w:r>
+        <w:rPr>
+          <w:rFonts w:ascii="Cambria Math" w:hAnsi="Cambria Math"/>
+          <w:b/>
+          <w:vertAlign w:val="superscript"/>
+        </w:rPr>
+        <w:t>2</w:t>
+      </w:r>
+      <w:r>
+        <w:rPr>
+          <w:rFonts w:ascii="Cambria Math" w:hAnsi="Cambria Math"/>
+          <w:b/>
+        </w:rPr>
+        <w:t>)</w:t>
+      </w:r>
+      <w:r>
+        <w:rPr>
+          <w:rFonts w:ascii="Cambria Math" w:hAnsi="Cambria Math"/>
+          <w:b/>
+        </w:rPr>
+        <w:t xml:space="preserve"> = </w:t>
+      </w:r>
+      <w:r>
+        <w:rPr>
+          <w:rFonts w:ascii="Cambria Math" w:hAnsi="Cambria Math"/>
+          <w:b/>
+          <w:u w:val="single"/>
+        </w:rPr>
+        <w:t>Θ(n</w:t>
+      </w:r>
+      <w:r>
+        <w:rPr>
+          <w:rFonts w:ascii="Cambria Math" w:hAnsi="Cambria Math"/>
+          <w:b/>
+          <w:u w:val="single"/>
+        </w:rPr>
+        <w:t>)</w:t>
+      </w:r>
+    </w:p>
+    <w:p>
+      <w:pPr>
+        <w:pStyle w:val="Default"/>
         <w:numPr>
           <w:ilvl w:val="0"/>
           <w:numId w:val="3"/>
@@ -1659,6 +2135,58 @@
     <w:p>
       <w:pPr>
         <w:pStyle w:val="Default"/>
+        <w:spacing w:after="285"/>
+        <w:ind w:left="720"/>
+        <w:rPr>
+          <w:rFonts w:ascii="Cambria Math" w:hAnsi="Cambria Math"/>
+          <w:b/>
+        </w:rPr>
+      </w:pPr>
+      <w:r>
+        <w:rPr>
+          <w:rFonts w:ascii="Cambria Math" w:hAnsi="Cambria Math" w:cstheme="minorBidi"/>
+          <w:b/>
+          <w:color w:val="auto"/>
+        </w:rPr>
+        <w:t xml:space="preserve">h = </w:t>
+      </w:r>
+      <w:r>
+        <w:rPr>
+          <w:rFonts w:ascii="Cambria Math" w:hAnsi="Cambria Math" w:cstheme="minorBidi"/>
+          <w:b/>
+          <w:color w:val="auto"/>
+        </w:rPr>
+        <w:t>log</w:t>
+      </w:r>
+      <w:r>
+        <w:rPr>
+          <w:rFonts w:ascii="Cambria Math" w:hAnsi="Cambria Math" w:cstheme="minorBidi"/>
+          <w:b/>
+          <w:color w:val="auto"/>
+          <w:vertAlign w:val="subscript"/>
+        </w:rPr>
+        <w:t>2</w:t>
+      </w:r>
+      <w:r>
+        <w:rPr>
+          <w:rFonts w:ascii="Cambria Math" w:hAnsi="Cambria Math" w:cstheme="minorBidi"/>
+          <w:b/>
+          <w:color w:val="auto"/>
+        </w:rPr>
+        <w:t>n</w:t>
+      </w:r>
+      <w:r>
+        <w:rPr>
+          <w:rFonts w:ascii="Cambria Math" w:hAnsi="Cambria Math" w:cstheme="minorBidi"/>
+          <w:b/>
+          <w:color w:val="auto"/>
+        </w:rPr>
+        <w:t xml:space="preserve"> + 1</w:t>
+      </w:r>
+    </w:p>
+    <w:p>
+      <w:pPr>
+        <w:pStyle w:val="Default"/>
         <w:numPr>
           <w:ilvl w:val="0"/>
           <w:numId w:val="3"/>
@@ -1684,6 +2212,169 @@
     <w:p>
       <w:pPr>
         <w:pStyle w:val="Default"/>
+        <w:ind w:left="720"/>
+        <w:rPr>
+          <w:rFonts w:ascii="Cambria Math" w:hAnsi="Cambria Math"/>
+          <w:b/>
+        </w:rPr>
+      </w:pPr>
+      <w:r>
+        <w:rPr>
+          <w:rFonts w:ascii="Cambria Math" w:hAnsi="Cambria Math"/>
+          <w:b/>
+        </w:rPr>
+        <w:t>This is a function of the height of the recursion tree,</w:t>
+      </w:r>
+      <w:r>
+        <w:rPr>
+          <w:rFonts w:ascii="Cambria Math" w:hAnsi="Cambria Math"/>
+        </w:rPr>
+        <w:t xml:space="preserve"> </w:t>
+      </w:r>
+      <w:r>
+        <w:rPr>
+          <w:rFonts w:ascii="Cambria Math" w:hAnsi="Cambria Math" w:cstheme="minorBidi"/>
+          <w:b/>
+          <w:color w:val="auto"/>
+        </w:rPr>
+        <w:t>h = log</w:t>
+      </w:r>
+      <w:r>
+        <w:rPr>
+          <w:rFonts w:ascii="Cambria Math" w:hAnsi="Cambria Math" w:cstheme="minorBidi"/>
+          <w:b/>
+          <w:color w:val="auto"/>
+          <w:vertAlign w:val="subscript"/>
+        </w:rPr>
+        <w:t>2</w:t>
+      </w:r>
+      <w:r>
+        <w:rPr>
+          <w:rFonts w:ascii="Cambria Math" w:hAnsi="Cambria Math" w:cstheme="minorBidi"/>
+          <w:b/>
+          <w:color w:val="auto"/>
+        </w:rPr>
+        <w:t>n</w:t>
+      </w:r>
+      <w:r>
+        <w:rPr>
+          <w:rFonts w:ascii="Cambria Math" w:hAnsi="Cambria Math" w:cstheme="minorBidi"/>
+          <w:b/>
+          <w:color w:val="auto"/>
+        </w:rPr>
+        <w:t xml:space="preserve"> + 1</w:t>
+      </w:r>
+    </w:p>
+    <w:p>
+      <w:pPr>
+        <w:pStyle w:val="Default"/>
+        <w:ind w:left="720"/>
+        <w:rPr>
+          <w:rFonts w:ascii="Cambria Math" w:hAnsi="Cambria Math"/>
+          <w:b/>
+          <w:u w:val="single"/>
+        </w:rPr>
+      </w:pPr>
+      <w:proofErr w:type="gramStart"/>
+      <w:r>
+        <w:rPr>
+          <w:rFonts w:ascii="Cambria Math" w:hAnsi="Cambria Math"/>
+          <w:b/>
+        </w:rPr>
+        <w:t>h(</w:t>
+      </w:r>
+      <w:proofErr w:type="gramEnd"/>
+      <w:r>
+        <w:rPr>
+          <w:rFonts w:ascii="Cambria Math" w:hAnsi="Cambria Math"/>
+          <w:b/>
+        </w:rPr>
+        <w:t>n) = log</w:t>
+      </w:r>
+      <w:r>
+        <w:rPr>
+          <w:rFonts w:ascii="Cambria Math" w:hAnsi="Cambria Math"/>
+          <w:b/>
+          <w:vertAlign w:val="subscript"/>
+        </w:rPr>
+        <w:t>2</w:t>
+      </w:r>
+      <w:r>
+        <w:rPr>
+          <w:rFonts w:ascii="Cambria Math" w:hAnsi="Cambria Math"/>
+          <w:b/>
+        </w:rPr>
+        <w:t xml:space="preserve">n + 1, therefore, h </w:t>
+      </w:r>
+      <w:r>
+        <w:rPr>
+          <w:rFonts w:ascii="Cambria Math" w:hAnsi="Cambria Math" w:cs="Arial"/>
+          <w:b/>
+          <w:shd w:val="clear" w:color="auto" w:fill="FFFFFF"/>
+        </w:rPr>
+        <w:sym w:font="Symbol" w:char="F0CE"/>
+      </w:r>
+      <w:r>
+        <w:rPr>
+          <w:rFonts w:ascii="Cambria Math" w:hAnsi="Cambria Math"/>
+          <w:b/>
+        </w:rPr>
+        <w:t xml:space="preserve"> </w:t>
+      </w:r>
+      <w:r>
+        <w:rPr>
+          <w:rFonts w:ascii="Cambria Math" w:hAnsi="Cambria Math"/>
+          <w:b/>
+          <w:u w:val="single"/>
+        </w:rPr>
+        <w:t>Θ(</w:t>
+      </w:r>
+      <w:r>
+        <w:rPr>
+          <w:rFonts w:ascii="Cambria Math" w:hAnsi="Cambria Math"/>
+          <w:b/>
+          <w:u w:val="single"/>
+        </w:rPr>
+        <w:t xml:space="preserve">log </w:t>
+      </w:r>
+      <w:r>
+        <w:rPr>
+          <w:rFonts w:ascii="Cambria Math" w:hAnsi="Cambria Math"/>
+          <w:b/>
+          <w:u w:val="single"/>
+        </w:rPr>
+        <w:t>n)</w:t>
+      </w:r>
+    </w:p>
+    <w:p>
+      <w:pPr>
+        <w:pStyle w:val="Default"/>
+        <w:ind w:left="720"/>
+        <w:rPr>
+          <w:rFonts w:ascii="Cambria Math" w:hAnsi="Cambria Math"/>
+          <w:b/>
+        </w:rPr>
+      </w:pPr>
+    </w:p>
+    <w:p>
+      <w:pPr>
+        <w:rPr>
+          <w:rFonts w:ascii="Cambria Math" w:hAnsi="Cambria Math" w:cs="Times New Roman"/>
+          <w:color w:val="000000"/>
+          <w:sz w:val="24"/>
+          <w:szCs w:val="24"/>
+        </w:rPr>
+      </w:pPr>
+      <w:r>
+        <w:rPr>
+          <w:rFonts w:ascii="Cambria Math" w:hAnsi="Cambria Math"/>
+        </w:rPr>
+        <w:br w:type="page"/>
+      </w:r>
+    </w:p>
+    <w:p>
+      <w:pPr>
+        <w:pStyle w:val="Default"/>
         <w:numPr>
           <w:ilvl w:val="0"/>
           <w:numId w:val="3"/>
@@ -1696,24 +2387,253 @@
         <w:rPr>
           <w:rFonts w:ascii="Cambria Math" w:hAnsi="Cambria Math"/>
         </w:rPr>
-        <w:t>Write an iterative solution for</w:t>
+        <w:lastRenderedPageBreak/>
+        <w:t xml:space="preserve">Write an iterative solution for this same problem and compare its efficiency with this recursive solution. </w:t>
+      </w:r>
+    </w:p>
+    <w:p>
+      <w:pPr>
+        <w:pStyle w:val="Default"/>
+        <w:ind w:left="360"/>
+        <w:rPr>
+          <w:rFonts w:ascii="Courier New" w:hAnsi="Courier New" w:cs="Courier New"/>
+        </w:rPr>
+      </w:pPr>
+      <w:r>
+        <w:rPr>
+          <w:rFonts w:ascii="Courier New" w:hAnsi="Courier New" w:cs="Courier New"/>
+        </w:rPr>
+        <w:t xml:space="preserve">int </w:t>
+      </w:r>
+      <w:proofErr w:type="gramStart"/>
+      <w:r>
+        <w:rPr>
+          <w:rFonts w:ascii="Courier New" w:hAnsi="Courier New" w:cs="Courier New"/>
+        </w:rPr>
+        <w:t>sum(</w:t>
+      </w:r>
+      <w:proofErr w:type="gramEnd"/>
+      <w:r>
+        <w:rPr>
+          <w:rFonts w:ascii="Courier New" w:hAnsi="Courier New" w:cs="Courier New"/>
+        </w:rPr>
+        <w:t>int[] array, int first, int last) {</w:t>
+      </w:r>
+    </w:p>
+    <w:p>
+      <w:pPr>
+        <w:pStyle w:val="Default"/>
+        <w:ind w:left="720"/>
+        <w:rPr>
+          <w:rFonts w:ascii="Courier New" w:hAnsi="Courier New" w:cs="Courier New"/>
+        </w:rPr>
+      </w:pPr>
+      <w:r>
+        <w:rPr>
+          <w:rFonts w:ascii="Courier New" w:hAnsi="Courier New" w:cs="Courier New"/>
+        </w:rPr>
+        <w:t>int result = 0;</w:t>
+      </w:r>
+    </w:p>
+    <w:p>
+      <w:pPr>
+        <w:pStyle w:val="Default"/>
+        <w:ind w:left="360"/>
+        <w:rPr>
+          <w:rFonts w:ascii="Courier New" w:hAnsi="Courier New" w:cs="Courier New"/>
+        </w:rPr>
+      </w:pPr>
+      <w:r>
+        <w:rPr>
+          <w:rFonts w:ascii="Courier New" w:hAnsi="Courier New" w:cs="Courier New"/>
+        </w:rPr>
+        <w:t xml:space="preserve">  </w:t>
+      </w:r>
+      <w:r>
+        <w:rPr>
+          <w:rFonts w:ascii="Courier New" w:hAnsi="Courier New" w:cs="Courier New"/>
+        </w:rPr>
+        <w:tab/>
+      </w:r>
+      <w:r>
+        <w:rPr>
+          <w:rFonts w:ascii="Courier New" w:hAnsi="Courier New" w:cs="Courier New"/>
+        </w:rPr>
+        <w:t>for (int i = first; i &lt;= last; i++) {</w:t>
+      </w:r>
+    </w:p>
+    <w:p>
+      <w:pPr>
+        <w:pStyle w:val="Default"/>
+        <w:ind w:left="1080" w:firstLine="360"/>
+        <w:rPr>
+          <w:rFonts w:ascii="Courier New" w:hAnsi="Courier New" w:cs="Courier New"/>
+        </w:rPr>
+      </w:pPr>
+      <w:r>
+        <w:rPr>
+          <w:rFonts w:ascii="Courier New" w:hAnsi="Courier New" w:cs="Courier New"/>
+        </w:rPr>
+        <w:t>result += array[i];</w:t>
+      </w:r>
+    </w:p>
+    <w:p>
+      <w:pPr>
+        <w:pStyle w:val="Default"/>
+        <w:ind w:firstLine="720"/>
+        <w:rPr>
+          <w:rFonts w:ascii="Courier New" w:hAnsi="Courier New" w:cs="Courier New"/>
+        </w:rPr>
+      </w:pPr>
+      <w:r>
+        <w:rPr>
+          <w:rFonts w:ascii="Courier New" w:hAnsi="Courier New" w:cs="Courier New"/>
+        </w:rPr>
+        <w:t>}</w:t>
+      </w:r>
+    </w:p>
+    <w:p>
+      <w:pPr>
+        <w:pStyle w:val="Default"/>
+        <w:ind w:left="360" w:firstLine="360"/>
+        <w:rPr>
+          <w:rFonts w:ascii="Courier New" w:hAnsi="Courier New" w:cs="Courier New"/>
+        </w:rPr>
+      </w:pPr>
+      <w:r>
+        <w:rPr>
+          <w:rFonts w:ascii="Courier New" w:hAnsi="Courier New" w:cs="Courier New"/>
+        </w:rPr>
+        <w:t>return result;</w:t>
+      </w:r>
+    </w:p>
+    <w:p>
+      <w:pPr>
+        <w:pStyle w:val="Default"/>
+        <w:ind w:left="360"/>
+        <w:rPr>
+          <w:rFonts w:ascii="Courier New" w:hAnsi="Courier New" w:cs="Courier New"/>
+        </w:rPr>
+      </w:pPr>
+      <w:r>
+        <w:rPr>
+          <w:rFonts w:ascii="Courier New" w:hAnsi="Courier New" w:cs="Courier New"/>
+        </w:rPr>
+        <w:t>}</w:t>
+      </w:r>
+    </w:p>
+    <w:p>
+      <w:pPr>
+        <w:pStyle w:val="Default"/>
+        <w:ind w:left="360"/>
+        <w:rPr>
+          <w:rFonts w:ascii="Cambria Math" w:hAnsi="Cambria Math"/>
+          <w:b/>
+          <w:u w:val="single"/>
+        </w:rPr>
+      </w:pPr>
+      <w:r>
+        <w:rPr>
+          <w:rFonts w:ascii="Cambria Math" w:hAnsi="Cambria Math" w:cs="Courier New"/>
+          <w:b/>
+        </w:rPr>
+        <w:t xml:space="preserve">The for loop is what will be affected by n or input size. The for loop will run n times and so the time complexity of the iterative method is also </w:t>
+      </w:r>
+      <w:proofErr w:type="gramStart"/>
+      <w:r>
+        <w:rPr>
+          <w:rFonts w:ascii="Cambria Math" w:hAnsi="Cambria Math"/>
+          <w:b/>
+          <w:u w:val="single"/>
+        </w:rPr>
+        <w:t>Θ(</w:t>
+      </w:r>
+      <w:proofErr w:type="gramEnd"/>
+      <w:r>
+        <w:rPr>
+          <w:rFonts w:ascii="Cambria Math" w:hAnsi="Cambria Math"/>
+          <w:b/>
+          <w:u w:val="single"/>
+        </w:rPr>
+        <w:t>n)</w:t>
+      </w:r>
+      <w:r>
+        <w:rPr>
+          <w:rFonts w:ascii="Cambria Math" w:hAnsi="Cambria Math"/>
+          <w:b/>
+          <w:u w:val="single"/>
+        </w:rPr>
+        <w:t>.</w:t>
+      </w:r>
+    </w:p>
+    <w:p>
+      <w:pPr>
+        <w:pStyle w:val="Default"/>
+        <w:ind w:left="360"/>
+        <w:rPr>
+          <w:rFonts w:ascii="Cambria Math" w:hAnsi="Cambria Math" w:cs="Courier New"/>
+          <w:b/>
+        </w:rPr>
+      </w:pPr>
+      <w:r>
+        <w:rPr>
+          <w:rFonts w:ascii="Cambria Math" w:hAnsi="Cambria Math" w:cs="Courier New"/>
+          <w:b/>
+        </w:rPr>
+        <w:t>The iterative will use less spac</w:t>
+      </w:r>
+      <w:r>
+        <w:rPr>
+          <w:rFonts w:ascii="Cambria Math" w:hAnsi="Cambria Math" w:cs="Courier New"/>
+          <w:b/>
+        </w:rPr>
+        <w:t xml:space="preserve">e than the recursive algorithm as it is </w:t>
+      </w:r>
+      <w:r>
+        <w:rPr>
+          <w:rFonts w:ascii="Cambria Math" w:hAnsi="Cambria Math"/>
+          <w:b/>
+        </w:rPr>
+        <w:t>Θ</w:t>
+      </w:r>
+      <w:r>
+        <w:rPr>
+          <w:rFonts w:ascii="Cambria Math" w:hAnsi="Cambria Math"/>
+          <w:b/>
+        </w:rPr>
+        <w:t>(1</w:t>
+      </w:r>
+      <w:r>
+        <w:rPr>
+          <w:rFonts w:ascii="Cambria Math" w:hAnsi="Cambria Math"/>
+          <w:b/>
+        </w:rPr>
+        <w:t>)</w:t>
+      </w:r>
+      <w:r>
+        <w:rPr>
+          <w:rFonts w:ascii="Cambria Math" w:hAnsi="Cambria Math"/>
+          <w:b/>
+        </w:rPr>
+        <w:t xml:space="preserve"> since </w:t>
+      </w:r>
+      <w:r>
+        <w:rPr>
+          <w:rFonts w:ascii="Cambria Math" w:hAnsi="Cambria Math"/>
+          <w:b/>
+          <w:i/>
+        </w:rPr>
+        <w:t>result</w:t>
+      </w:r>
+      <w:r>
+        <w:rPr>
+          <w:rFonts w:ascii="Cambria Math" w:hAnsi="Cambria Math"/>
+          <w:b/>
+        </w:rPr>
+        <w:t xml:space="preserve"> is the only memory space used at a high level (not accounting for how machines do arithmetic with registers – not that is should matter as the memory space used will not grow as n grows.)</w:t>
       </w:r>
       <w:bookmarkStart w:id="0" w:name="_GoBack"/>
       <w:bookmarkEnd w:id="0"/>
-      <w:r>
-        <w:rPr>
-          <w:rFonts w:ascii="Cambria Math" w:hAnsi="Cambria Math"/>
-        </w:rPr>
-        <w:t xml:space="preserve"> this same problem and compare its efficiency with this recursive solution. </w:t>
-      </w:r>
-    </w:p>
-    <w:p>
-      <w:pPr>
-        <w:pStyle w:val="Default"/>
-        <w:rPr>
-          <w:rFonts w:ascii="Cambria Math" w:hAnsi="Cambria Math"/>
-        </w:rPr>
-      </w:pPr>
     </w:p>
     <w:p>
       <w:pPr>
@@ -1857,7 +2777,7 @@
       </w:pPr>
     </w:p>
     <w:sectPr>
-      <w:headerReference w:type="default" r:id="rId7"/>
+      <w:headerReference w:type="default" r:id="rId8"/>
       <w:pgSz w:w="12240" w:h="16340"/>
       <w:pgMar w:top="1857" w:right="1006" w:bottom="1440" w:left="1271" w:header="720" w:footer="720" w:gutter="0"/>
       <w:cols w:space="720"/>
@@ -3233,6 +4153,17 @@
     <w:uiPriority w:val="99"/>
     <w:rsid w:val="00B61CAE"/>
   </w:style>
+  <w:style w:type="paragraph" w:styleId="ListParagraph">
+    <w:name w:val="List Paragraph"/>
+    <w:basedOn w:val="Normal"/>
+    <w:uiPriority w:val="34"/>
+    <w:qFormat/>
+    <w:rsid w:val="00073669"/>
+    <w:pPr>
+      <w:ind w:left="720"/>
+      <w:contextualSpacing/>
+    </w:pPr>
+  </w:style>
 </w:styles>
 </file>
 

</xml_diff>